<commit_message>
alteracao url raw csv
</commit_message>
<xml_diff>
--- a/Create Database.docx
+++ b/Create Database.docx
@@ -41,7 +41,19 @@
         <w:rPr>
           <w:rFonts w:ascii="Cascadia Code" w:hAnsi="Cascadia Code"/>
         </w:rPr>
-        <w:t>LOAD CSV WITH HEADERS FROM 'https://raw.githubusercontent.com/gguimaraes0/Utility-POC/main/conteudos.csv' AS line</w:t>
+        <w:t>LOAD CSV WITH HEADERS FROM '</w:t>
+      </w:r>
+      <w:r>
+        <w:rPr>
+          <w:rFonts w:ascii="Cascadia Code" w:hAnsi="Cascadia Code"/>
+        </w:rPr>
+        <w:t>https://raw.githubusercontent.com/skillmappr/database-init/main/nós/conteudos.csv</w:t>
+      </w:r>
+      <w:r>
+        <w:rPr>
+          <w:rFonts w:ascii="Cascadia Code" w:hAnsi="Cascadia Code"/>
+        </w:rPr>
+        <w:t>' AS line</w:t>
       </w:r>
     </w:p>
     <w:p>
@@ -201,8 +213,28 @@
         <w:rPr>
           <w:rFonts w:ascii="Cascadia Code" w:hAnsi="Cascadia Code"/>
         </w:rPr>
-        <w:t>LOAD CSV WITH HEADERS FROM 'https://raw.githubusercontent.com/gguimaraes0/Utility-POC/main/competencias-derivadas.csv' AS line</w:t>
-      </w:r>
+        <w:t>LOAD CSV WITH HEADERS FROM '</w:t>
+      </w:r>
+      <w:r>
+        <w:rPr>
+          <w:rFonts w:ascii="Cascadia Code" w:hAnsi="Cascadia Code"/>
+        </w:rPr>
+        <w:t>https://raw.githubusercontent.com/skillmappr/database-init/main/nós/competencias-derivadas.csv</w:t>
+      </w:r>
+      <w:r>
+        <w:rPr>
+          <w:rFonts w:ascii="Cascadia Code" w:hAnsi="Cascadia Code"/>
+        </w:rPr>
+        <w:t>' AS </w:t>
+      </w:r>
+      <w:proofErr w:type="spellStart"/>
+      <w:r>
+        <w:rPr>
+          <w:rFonts w:ascii="Cascadia Code" w:hAnsi="Cascadia Code"/>
+        </w:rPr>
+        <w:t>line</w:t>
+      </w:r>
+      <w:proofErr w:type="spellEnd"/>
     </w:p>
     <w:p>
       <w:pPr>
@@ -341,31 +373,26 @@
         <w:rPr>
           <w:rFonts w:ascii="Cascadia Code" w:hAnsi="Cascadia Code"/>
         </w:rPr>
-        <w:t>LOAD CSV WITH HEADERS FROM '</w:t>
-      </w:r>
-      <w:r>
-        <w:t xml:space="preserve"> </w:t>
-      </w:r>
-      <w:r>
-        <w:rPr>
-          <w:rFonts w:ascii="Cascadia Code" w:hAnsi="Cascadia Code"/>
-        </w:rPr>
-        <w:t xml:space="preserve">https://raw.githubusercontent.com/gguimaraes0/Utility-POC/main/eixos.csv </w:t>
-      </w:r>
-      <w:r>
-        <w:rPr>
-          <w:rFonts w:ascii="Cascadia Code" w:hAnsi="Cascadia Code"/>
-        </w:rPr>
-        <w:t>' as </w:t>
-      </w:r>
-      <w:proofErr w:type="spellStart"/>
-      <w:r>
-        <w:rPr>
-          <w:rFonts w:ascii="Cascadia Code" w:hAnsi="Cascadia Code"/>
-        </w:rPr>
-        <w:t>line</w:t>
-      </w:r>
-      <w:proofErr w:type="spellEnd"/>
+        <w:t>LOAD CSV WITH HEADERS FROM </w:t>
+      </w:r>
+      <w:r>
+        <w:rPr>
+          <w:rFonts w:ascii="Cascadia Code" w:hAnsi="Cascadia Code"/>
+        </w:rPr>
+        <w:t>'</w:t>
+      </w:r>
+      <w:r>
+        <w:rPr>
+          <w:rFonts w:ascii="Cascadia Code" w:hAnsi="Cascadia Code"/>
+        </w:rPr>
+        <w:t>https://raw.githubusercontent.com/skillmappr/database-init/main/nós/eixos.csv</w:t>
+      </w:r>
+      <w:r>
+        <w:rPr>
+          <w:rFonts w:ascii="Cascadia Code" w:hAnsi="Cascadia Code"/>
+        </w:rPr>
+        <w:t>' as line</w:t>
+      </w:r>
     </w:p>
     <w:p>
       <w:pPr>
@@ -748,7 +775,19 @@
         <w:rPr>
           <w:rFonts w:ascii="Cascadia Code" w:hAnsi="Cascadia Code"/>
         </w:rPr>
-        <w:t>LOAD CSV WITH HEADERS FROM 'https://raw.githubusercontent.com/gguimaraes0/Utility-POC/main/competencias-gerais-egressos.csv ' AS line</w:t>
+        <w:t>LOAD CSV WITH HEADERS FROM '</w:t>
+      </w:r>
+      <w:r>
+        <w:rPr>
+          <w:rFonts w:ascii="Cascadia Code" w:hAnsi="Cascadia Code"/>
+        </w:rPr>
+        <w:t>https://raw.githubusercontent.com/skillmappr/database-init/main/nós/competencias-gerais-egressos.csv</w:t>
+      </w:r>
+      <w:r>
+        <w:rPr>
+          <w:rFonts w:ascii="Cascadia Code" w:hAnsi="Cascadia Code"/>
+        </w:rPr>
+        <w:t>' AS line</w:t>
       </w:r>
     </w:p>
     <w:p>
@@ -975,7 +1014,7 @@
         <w:rPr>
           <w:rFonts w:ascii="Cascadia Code" w:hAnsi="Cascadia Code"/>
         </w:rPr>
-        <w:t xml:space="preserve">https://raw.githubusercontent.com/gguimaraes0/Utility-POC/main/competencias-especificas-egressos.csv </w:t>
+        <w:t>https://raw.githubusercontent.com/skillmappr/database-init/main/nós/competencias-especificas-egressos.csv</w:t>
       </w:r>
       <w:r>
         <w:rPr>
@@ -1236,7 +1275,7 @@
         <w:rPr>
           <w:rFonts w:ascii="Cascadia Code" w:hAnsi="Cascadia Code"/>
         </w:rPr>
-        <w:t>https://raw.githubusercontent.com/gguimaraes0/Utility-POC/main/conteudo-para-competencia-derivada.csv</w:t>
+        <w:t>https://raw.githubusercontent.com/skillmappr/database-init/main/relacionamentos/conteudo-para-competencia-derivada.csv</w:t>
       </w:r>
       <w:r>
         <w:rPr>
@@ -1700,6 +1739,7 @@
         <w:rPr>
           <w:rFonts w:ascii="Cascadia Code" w:hAnsi="Cascadia Code"/>
         </w:rPr>
+        <w:lastRenderedPageBreak/>
         <w:t>FOREACH(</w:t>
       </w:r>
       <w:proofErr w:type="spellStart"/>
@@ -1754,7 +1794,6 @@
         <w:rPr>
           <w:rFonts w:ascii="Cascadia Code" w:hAnsi="Cascadia Code"/>
         </w:rPr>
-        <w:lastRenderedPageBreak/>
         <w:t xml:space="preserve"> MERGE (</w:t>
       </w:r>
       <w:proofErr w:type="spellStart"/>
@@ -1995,7 +2034,7 @@
         <w:rPr>
           <w:rFonts w:ascii="Cascadia Code" w:hAnsi="Cascadia Code"/>
         </w:rPr>
-        <w:t>https://raw.githubusercontent.com/gguimaraes0/Utility-POC/main/conteudo-para-eixo.csv</w:t>
+        <w:t>https://raw.githubusercontent.com/skillmappr/database-init/main/relacionamentos/conteudo-para-eixo.csv</w:t>
       </w:r>
       <w:r>
         <w:rPr>
@@ -2255,9 +2294,279 @@
           <w:sz w:val="28"/>
           <w:szCs w:val="28"/>
         </w:rPr>
-        <w:t>EIXO</w:t>
-      </w:r>
-      <w:r>
+        <w:t>EIXO E COMPETÊNCIAS DERIVADAS</w:t>
+      </w:r>
+    </w:p>
+    <w:p>
+      <w:pPr>
+        <w:rPr>
+          <w:rFonts w:ascii="Cascadia Code" w:hAnsi="Cascadia Code"/>
+        </w:rPr>
+      </w:pPr>
+    </w:p>
+    <w:p>
+      <w:pPr>
+        <w:rPr>
+          <w:rFonts w:ascii="Cascadia Code" w:hAnsi="Cascadia Code"/>
+        </w:rPr>
+      </w:pPr>
+      <w:r>
+        <w:rPr>
+          <w:rFonts w:ascii="Cascadia Code" w:hAnsi="Cascadia Code"/>
+        </w:rPr>
+        <w:t>LOAD CSV WITH HEADERS FROM '</w:t>
+      </w:r>
+      <w:r>
+        <w:rPr>
+          <w:rFonts w:ascii="Cascadia Code" w:hAnsi="Cascadia Code"/>
+        </w:rPr>
+        <w:t>https://raw.githubusercontent.com/skillmappr/database-init/main/relacionamentos/eixo-para-competencia-derivada.csv</w:t>
+      </w:r>
+      <w:r>
+        <w:rPr>
+          <w:rFonts w:ascii="Cascadia Code" w:hAnsi="Cascadia Code"/>
+        </w:rPr>
+        <w:t xml:space="preserve">' AS </w:t>
+      </w:r>
+      <w:proofErr w:type="spellStart"/>
+      <w:r>
+        <w:rPr>
+          <w:rFonts w:ascii="Cascadia Code" w:hAnsi="Cascadia Code"/>
+        </w:rPr>
+        <w:t>line</w:t>
+      </w:r>
+      <w:proofErr w:type="spellEnd"/>
+    </w:p>
+    <w:p>
+      <w:pPr>
+        <w:rPr>
+          <w:rFonts w:ascii="Cascadia Code" w:hAnsi="Cascadia Code"/>
+        </w:rPr>
+      </w:pPr>
+      <w:r>
+        <w:rPr>
+          <w:rFonts w:ascii="Cascadia Code" w:hAnsi="Cascadia Code"/>
+        </w:rPr>
+        <w:t>FIELDTERMINATOR ';'</w:t>
+      </w:r>
+    </w:p>
+    <w:p>
+      <w:pPr>
+        <w:rPr>
+          <w:rFonts w:ascii="Cascadia Code" w:hAnsi="Cascadia Code"/>
+        </w:rPr>
+      </w:pPr>
+      <w:r>
+        <w:rPr>
+          <w:rFonts w:ascii="Cascadia Code" w:hAnsi="Cascadia Code"/>
+        </w:rPr>
+        <w:t>MERGE (</w:t>
+      </w:r>
+      <w:proofErr w:type="spellStart"/>
+      <w:r>
+        <w:rPr>
+          <w:rFonts w:ascii="Cascadia Code" w:hAnsi="Cascadia Code"/>
+        </w:rPr>
+        <w:t>eixo</w:t>
+      </w:r>
+      <w:r>
+        <w:rPr>
+          <w:rFonts w:ascii="Cascadia Code" w:hAnsi="Cascadia Code"/>
+        </w:rPr>
+        <w:t>:</w:t>
+      </w:r>
+      <w:r>
+        <w:rPr>
+          <w:rFonts w:ascii="Cascadia Code" w:hAnsi="Cascadia Code"/>
+        </w:rPr>
+        <w:t>Eixo</w:t>
+      </w:r>
+      <w:proofErr w:type="spellEnd"/>
+      <w:r>
+        <w:rPr>
+          <w:rFonts w:ascii="Cascadia Code" w:hAnsi="Cascadia Code"/>
+        </w:rPr>
+        <w:t xml:space="preserve"> {id: </w:t>
+      </w:r>
+      <w:proofErr w:type="spellStart"/>
+      <w:proofErr w:type="gramStart"/>
+      <w:r>
+        <w:rPr>
+          <w:rFonts w:ascii="Cascadia Code" w:hAnsi="Cascadia Code"/>
+        </w:rPr>
+        <w:t>line.id</w:t>
+      </w:r>
+      <w:r>
+        <w:rPr>
+          <w:rFonts w:ascii="Cascadia Code" w:hAnsi="Cascadia Code"/>
+        </w:rPr>
+        <w:t>Eixo</w:t>
+      </w:r>
+      <w:proofErr w:type="spellEnd"/>
+      <w:proofErr w:type="gramEnd"/>
+      <w:r>
+        <w:rPr>
+          <w:rFonts w:ascii="Cascadia Code" w:hAnsi="Cascadia Code"/>
+        </w:rPr>
+        <w:t>})</w:t>
+      </w:r>
+    </w:p>
+    <w:p>
+      <w:pPr>
+        <w:rPr>
+          <w:rFonts w:ascii="Cascadia Code" w:hAnsi="Cascadia Code"/>
+        </w:rPr>
+      </w:pPr>
+      <w:r>
+        <w:rPr>
+          <w:rFonts w:ascii="Cascadia Code" w:hAnsi="Cascadia Code"/>
+        </w:rPr>
+        <w:t>MERGE (</w:t>
+      </w:r>
+      <w:proofErr w:type="spellStart"/>
+      <w:r>
+        <w:rPr>
+          <w:rFonts w:ascii="Cascadia Code" w:hAnsi="Cascadia Code"/>
+        </w:rPr>
+        <w:t>co</w:t>
+      </w:r>
+      <w:r>
+        <w:rPr>
+          <w:rFonts w:ascii="Cascadia Code" w:hAnsi="Cascadia Code"/>
+        </w:rPr>
+        <w:t>mp</w:t>
+      </w:r>
+      <w:r>
+        <w:rPr>
+          <w:rFonts w:ascii="Cascadia Code" w:hAnsi="Cascadia Code"/>
+        </w:rPr>
+        <w:t>:</w:t>
+      </w:r>
+      <w:r>
+        <w:rPr>
+          <w:rFonts w:ascii="Cascadia Code" w:hAnsi="Cascadia Code"/>
+        </w:rPr>
+        <w:t>CompetenciaDerivada</w:t>
+      </w:r>
+      <w:proofErr w:type="spellEnd"/>
+      <w:r>
+        <w:rPr>
+          <w:rFonts w:ascii="Cascadia Code" w:hAnsi="Cascadia Code"/>
+        </w:rPr>
+        <w:t xml:space="preserve"> {id: </w:t>
+      </w:r>
+      <w:proofErr w:type="spellStart"/>
+      <w:proofErr w:type="gramStart"/>
+      <w:r>
+        <w:rPr>
+          <w:rFonts w:ascii="Cascadia Code" w:hAnsi="Cascadia Code"/>
+        </w:rPr>
+        <w:t>line</w:t>
+      </w:r>
+      <w:r>
+        <w:rPr>
+          <w:rFonts w:ascii="Cascadia Code" w:hAnsi="Cascadia Code"/>
+        </w:rPr>
+        <w:t>.</w:t>
+      </w:r>
+      <w:r>
+        <w:rPr>
+          <w:rFonts w:ascii="Cascadia Code" w:hAnsi="Cascadia Code"/>
+        </w:rPr>
+        <w:t>idCompetenciaDerivada</w:t>
+      </w:r>
+      <w:proofErr w:type="spellEnd"/>
+      <w:proofErr w:type="gramEnd"/>
+      <w:r>
+        <w:rPr>
+          <w:rFonts w:ascii="Cascadia Code" w:hAnsi="Cascadia Code"/>
+        </w:rPr>
+        <w:t>})</w:t>
+      </w:r>
+    </w:p>
+    <w:p>
+      <w:pPr>
+        <w:rPr>
+          <w:rFonts w:ascii="Cascadia Code" w:hAnsi="Cascadia Code"/>
+        </w:rPr>
+      </w:pPr>
+      <w:r>
+        <w:rPr>
+          <w:rFonts w:ascii="Cascadia Code" w:hAnsi="Cascadia Code"/>
+        </w:rPr>
+        <w:t>MERGE (</w:t>
+      </w:r>
+      <w:proofErr w:type="spellStart"/>
+      <w:r>
+        <w:rPr>
+          <w:rFonts w:ascii="Cascadia Code" w:hAnsi="Cascadia Code"/>
+        </w:rPr>
+        <w:t>comp</w:t>
+      </w:r>
+      <w:proofErr w:type="spellEnd"/>
+      <w:r>
+        <w:rPr>
+          <w:rFonts w:ascii="Cascadia Code" w:hAnsi="Cascadia Code"/>
+        </w:rPr>
+        <w:t>)-[:</w:t>
+      </w:r>
+      <w:proofErr w:type="gramStart"/>
+      <w:r>
+        <w:rPr>
+          <w:rFonts w:ascii="Cascadia Code" w:hAnsi="Cascadia Code"/>
+        </w:rPr>
+        <w:t>PERTENCE</w:t>
+      </w:r>
+      <w:r>
+        <w:rPr>
+          <w:rFonts w:ascii="Cascadia Code" w:hAnsi="Cascadia Code"/>
+        </w:rPr>
+        <w:t>]-</w:t>
+      </w:r>
+      <w:proofErr w:type="gramEnd"/>
+      <w:r>
+        <w:rPr>
+          <w:rFonts w:ascii="Cascadia Code" w:hAnsi="Cascadia Code"/>
+        </w:rPr>
+        <w:t>&gt;(</w:t>
+      </w:r>
+      <w:r>
+        <w:rPr>
+          <w:rFonts w:ascii="Cascadia Code" w:hAnsi="Cascadia Code"/>
+        </w:rPr>
+        <w:t>eixo</w:t>
+      </w:r>
+      <w:r>
+        <w:rPr>
+          <w:rFonts w:ascii="Cascadia Code" w:hAnsi="Cascadia Code"/>
+        </w:rPr>
+        <w:t>)</w:t>
+      </w:r>
+    </w:p>
+    <w:p>
+      <w:pPr>
+        <w:rPr>
+          <w:rFonts w:ascii="Cascadia Code" w:hAnsi="Cascadia Code"/>
+        </w:rPr>
+      </w:pPr>
+    </w:p>
+    <w:p>
+      <w:pPr>
+        <w:rPr>
+          <w:rFonts w:ascii="Cascadia Code" w:hAnsi="Cascadia Code"/>
+        </w:rPr>
+      </w:pPr>
+    </w:p>
+    <w:p>
+      <w:pPr>
+        <w:rPr>
+          <w:rFonts w:ascii="Cascadia Code" w:hAnsi="Cascadia Code"/>
+        </w:rPr>
+      </w:pPr>
+    </w:p>
+    <w:p>
+      <w:pPr>
+        <w:jc w:val="center"/>
         <w:rPr>
           <w:rFonts w:ascii="Cascadia Code" w:hAnsi="Cascadia Code"/>
           <w:b/>
@@ -2265,274 +2574,8 @@
           <w:sz w:val="28"/>
           <w:szCs w:val="28"/>
         </w:rPr>
-        <w:t xml:space="preserve"> E COMPETÊNCIAS DERIVADAS</w:t>
-      </w:r>
-    </w:p>
-    <w:p>
-      <w:pPr>
-        <w:rPr>
-          <w:rFonts w:ascii="Cascadia Code" w:hAnsi="Cascadia Code"/>
-        </w:rPr>
-      </w:pPr>
-    </w:p>
-    <w:p>
-      <w:pPr>
-        <w:rPr>
-          <w:rFonts w:ascii="Cascadia Code" w:hAnsi="Cascadia Code"/>
-        </w:rPr>
-      </w:pPr>
-      <w:r>
-        <w:rPr>
-          <w:rFonts w:ascii="Cascadia Code" w:hAnsi="Cascadia Code"/>
-        </w:rPr>
-        <w:t>LOAD CSV WITH HEADERS FROM '</w:t>
-      </w:r>
-      <w:proofErr w:type="spellStart"/>
-      <w:r>
-        <w:rPr>
-          <w:rFonts w:ascii="Cascadia Code" w:hAnsi="Cascadia Code"/>
-        </w:rPr>
-        <w:t>xxx</w:t>
-      </w:r>
-      <w:proofErr w:type="spellEnd"/>
-      <w:r>
-        <w:rPr>
-          <w:rFonts w:ascii="Cascadia Code" w:hAnsi="Cascadia Code"/>
-        </w:rPr>
-        <w:t xml:space="preserve">' AS </w:t>
-      </w:r>
-      <w:proofErr w:type="spellStart"/>
-      <w:r>
-        <w:rPr>
-          <w:rFonts w:ascii="Cascadia Code" w:hAnsi="Cascadia Code"/>
-        </w:rPr>
-        <w:t>line</w:t>
-      </w:r>
-      <w:proofErr w:type="spellEnd"/>
-    </w:p>
-    <w:p>
-      <w:pPr>
-        <w:rPr>
-          <w:rFonts w:ascii="Cascadia Code" w:hAnsi="Cascadia Code"/>
-        </w:rPr>
-      </w:pPr>
-      <w:r>
-        <w:rPr>
-          <w:rFonts w:ascii="Cascadia Code" w:hAnsi="Cascadia Code"/>
-        </w:rPr>
-        <w:t>FIELDTERMINATOR ';'</w:t>
-      </w:r>
-    </w:p>
-    <w:p>
-      <w:pPr>
-        <w:rPr>
-          <w:rFonts w:ascii="Cascadia Code" w:hAnsi="Cascadia Code"/>
-        </w:rPr>
-      </w:pPr>
-      <w:r>
-        <w:rPr>
-          <w:rFonts w:ascii="Cascadia Code" w:hAnsi="Cascadia Code"/>
-        </w:rPr>
-        <w:t>MERGE (</w:t>
-      </w:r>
-      <w:proofErr w:type="spellStart"/>
-      <w:r>
-        <w:rPr>
-          <w:rFonts w:ascii="Cascadia Code" w:hAnsi="Cascadia Code"/>
-        </w:rPr>
-        <w:t>eixo</w:t>
-      </w:r>
-      <w:r>
-        <w:rPr>
-          <w:rFonts w:ascii="Cascadia Code" w:hAnsi="Cascadia Code"/>
-        </w:rPr>
-        <w:t>:</w:t>
-      </w:r>
-      <w:r>
-        <w:rPr>
-          <w:rFonts w:ascii="Cascadia Code" w:hAnsi="Cascadia Code"/>
-        </w:rPr>
-        <w:t>Eixo</w:t>
-      </w:r>
-      <w:proofErr w:type="spellEnd"/>
-      <w:r>
-        <w:rPr>
-          <w:rFonts w:ascii="Cascadia Code" w:hAnsi="Cascadia Code"/>
-        </w:rPr>
-        <w:t xml:space="preserve"> {id: </w:t>
-      </w:r>
-      <w:proofErr w:type="spellStart"/>
-      <w:proofErr w:type="gramStart"/>
-      <w:r>
-        <w:rPr>
-          <w:rFonts w:ascii="Cascadia Code" w:hAnsi="Cascadia Code"/>
-        </w:rPr>
-        <w:t>line.id</w:t>
-      </w:r>
-      <w:r>
-        <w:rPr>
-          <w:rFonts w:ascii="Cascadia Code" w:hAnsi="Cascadia Code"/>
-        </w:rPr>
-        <w:t>Eixo</w:t>
-      </w:r>
-      <w:proofErr w:type="spellEnd"/>
-      <w:proofErr w:type="gramEnd"/>
-      <w:r>
-        <w:rPr>
-          <w:rFonts w:ascii="Cascadia Code" w:hAnsi="Cascadia Code"/>
-        </w:rPr>
-        <w:t>})</w:t>
-      </w:r>
-    </w:p>
-    <w:p>
-      <w:pPr>
-        <w:rPr>
-          <w:rFonts w:ascii="Cascadia Code" w:hAnsi="Cascadia Code"/>
-        </w:rPr>
-      </w:pPr>
-      <w:r>
-        <w:rPr>
-          <w:rFonts w:ascii="Cascadia Code" w:hAnsi="Cascadia Code"/>
-        </w:rPr>
-        <w:t>MERGE (</w:t>
-      </w:r>
-      <w:proofErr w:type="spellStart"/>
-      <w:r>
-        <w:rPr>
-          <w:rFonts w:ascii="Cascadia Code" w:hAnsi="Cascadia Code"/>
-        </w:rPr>
-        <w:t>co</w:t>
-      </w:r>
-      <w:r>
-        <w:rPr>
-          <w:rFonts w:ascii="Cascadia Code" w:hAnsi="Cascadia Code"/>
-        </w:rPr>
-        <w:t>mp</w:t>
-      </w:r>
-      <w:r>
-        <w:rPr>
-          <w:rFonts w:ascii="Cascadia Code" w:hAnsi="Cascadia Code"/>
-        </w:rPr>
-        <w:t>:</w:t>
-      </w:r>
-      <w:r>
-        <w:rPr>
-          <w:rFonts w:ascii="Cascadia Code" w:hAnsi="Cascadia Code"/>
-        </w:rPr>
-        <w:t>CompetenciaDerivada</w:t>
-      </w:r>
-      <w:proofErr w:type="spellEnd"/>
-      <w:r>
-        <w:rPr>
-          <w:rFonts w:ascii="Cascadia Code" w:hAnsi="Cascadia Code"/>
-        </w:rPr>
-        <w:t xml:space="preserve"> {id: </w:t>
-      </w:r>
-      <w:proofErr w:type="spellStart"/>
-      <w:proofErr w:type="gramStart"/>
-      <w:r>
-        <w:rPr>
-          <w:rFonts w:ascii="Cascadia Code" w:hAnsi="Cascadia Code"/>
-        </w:rPr>
-        <w:t>line</w:t>
-      </w:r>
-      <w:r>
-        <w:rPr>
-          <w:rFonts w:ascii="Cascadia Code" w:hAnsi="Cascadia Code"/>
-        </w:rPr>
-        <w:t>.</w:t>
-      </w:r>
-      <w:r>
-        <w:rPr>
-          <w:rFonts w:ascii="Cascadia Code" w:hAnsi="Cascadia Code"/>
-        </w:rPr>
-        <w:t>idCompetenciaDerivada</w:t>
-      </w:r>
-      <w:proofErr w:type="spellEnd"/>
-      <w:proofErr w:type="gramEnd"/>
-      <w:r>
-        <w:rPr>
-          <w:rFonts w:ascii="Cascadia Code" w:hAnsi="Cascadia Code"/>
-        </w:rPr>
-        <w:t>})</w:t>
-      </w:r>
-    </w:p>
-    <w:p>
-      <w:pPr>
-        <w:rPr>
-          <w:rFonts w:ascii="Cascadia Code" w:hAnsi="Cascadia Code"/>
-        </w:rPr>
-      </w:pPr>
-      <w:r>
-        <w:rPr>
-          <w:rFonts w:ascii="Cascadia Code" w:hAnsi="Cascadia Code"/>
-        </w:rPr>
-        <w:t>MERGE (</w:t>
-      </w:r>
-      <w:proofErr w:type="spellStart"/>
-      <w:r>
-        <w:rPr>
-          <w:rFonts w:ascii="Cascadia Code" w:hAnsi="Cascadia Code"/>
-        </w:rPr>
-        <w:t>comp</w:t>
-      </w:r>
-      <w:proofErr w:type="spellEnd"/>
-      <w:r>
-        <w:rPr>
-          <w:rFonts w:ascii="Cascadia Code" w:hAnsi="Cascadia Code"/>
-        </w:rPr>
-        <w:t>)-[:</w:t>
-      </w:r>
-      <w:proofErr w:type="gramStart"/>
-      <w:r>
-        <w:rPr>
-          <w:rFonts w:ascii="Cascadia Code" w:hAnsi="Cascadia Code"/>
-        </w:rPr>
-        <w:t>PERTENCE</w:t>
-      </w:r>
-      <w:r>
-        <w:rPr>
-          <w:rFonts w:ascii="Cascadia Code" w:hAnsi="Cascadia Code"/>
-        </w:rPr>
-        <w:t>]-</w:t>
-      </w:r>
-      <w:proofErr w:type="gramEnd"/>
-      <w:r>
-        <w:rPr>
-          <w:rFonts w:ascii="Cascadia Code" w:hAnsi="Cascadia Code"/>
-        </w:rPr>
-        <w:t>&gt;(</w:t>
-      </w:r>
-      <w:r>
-        <w:rPr>
-          <w:rFonts w:ascii="Cascadia Code" w:hAnsi="Cascadia Code"/>
-        </w:rPr>
-        <w:t>eixo</w:t>
-      </w:r>
-      <w:r>
-        <w:rPr>
-          <w:rFonts w:ascii="Cascadia Code" w:hAnsi="Cascadia Code"/>
-        </w:rPr>
-        <w:t>)</w:t>
-      </w:r>
-    </w:p>
-    <w:p>
-      <w:pPr>
-        <w:rPr>
-          <w:rFonts w:ascii="Cascadia Code" w:hAnsi="Cascadia Code"/>
-        </w:rPr>
-      </w:pPr>
-    </w:p>
-    <w:p>
-      <w:pPr>
-        <w:rPr>
-          <w:rFonts w:ascii="Cascadia Code" w:hAnsi="Cascadia Code"/>
-        </w:rPr>
-      </w:pPr>
-    </w:p>
-    <w:p>
-      <w:pPr>
-        <w:jc w:val="center"/>
+      </w:pPr>
+      <w:r>
         <w:rPr>
           <w:rFonts w:ascii="Cascadia Code" w:hAnsi="Cascadia Code"/>
           <w:b/>
@@ -2540,7 +2583,9 @@
           <w:sz w:val="28"/>
           <w:szCs w:val="28"/>
         </w:rPr>
-      </w:pPr>
+        <w:lastRenderedPageBreak/>
+        <w:t>CRIANDO RELACIONAMENTO ENTRE</w:t>
+      </w:r>
       <w:r>
         <w:rPr>
           <w:rFonts w:ascii="Cascadia Code" w:hAnsi="Cascadia Code"/>
@@ -2549,7 +2594,7 @@
           <w:sz w:val="28"/>
           <w:szCs w:val="28"/>
         </w:rPr>
-        <w:t>CRIANDO RELACIONAMENTO ENTRE</w:t>
+        <w:t xml:space="preserve"> COMPET</w:t>
       </w:r>
       <w:r>
         <w:rPr>
@@ -2559,7 +2604,7 @@
           <w:sz w:val="28"/>
           <w:szCs w:val="28"/>
         </w:rPr>
-        <w:t xml:space="preserve"> COMPET</w:t>
+        <w:t>Ê</w:t>
       </w:r>
       <w:r>
         <w:rPr>
@@ -2569,7 +2614,7 @@
           <w:sz w:val="28"/>
           <w:szCs w:val="28"/>
         </w:rPr>
-        <w:t>Ê</w:t>
+        <w:t>NCIA</w:t>
       </w:r>
       <w:r>
         <w:rPr>
@@ -2579,9 +2624,300 @@
           <w:sz w:val="28"/>
           <w:szCs w:val="28"/>
         </w:rPr>
-        <w:t>NCIA</w:t>
-      </w:r>
-      <w:r>
+        <w:t>S GERIAS ESPERADOS DOS EGRESSOS E COMPETÊNCIAS DERIVADAS</w:t>
+      </w:r>
+    </w:p>
+    <w:p>
+      <w:pPr>
+        <w:rPr>
+          <w:rFonts w:ascii="Cascadia Code" w:hAnsi="Cascadia Code"/>
+        </w:rPr>
+      </w:pPr>
+    </w:p>
+    <w:p>
+      <w:pPr>
+        <w:rPr>
+          <w:rFonts w:ascii="Cascadia Code" w:hAnsi="Cascadia Code"/>
+        </w:rPr>
+      </w:pPr>
+      <w:r>
+        <w:rPr>
+          <w:rFonts w:ascii="Cascadia Code" w:hAnsi="Cascadia Code"/>
+        </w:rPr>
+        <w:t xml:space="preserve">LOAD CSV WITH HEADERS FROM </w:t>
+      </w:r>
+      <w:r>
+        <w:rPr>
+          <w:rFonts w:ascii="Cascadia Code" w:hAnsi="Cascadia Code"/>
+        </w:rPr>
+        <w:t>'</w:t>
+      </w:r>
+      <w:r>
+        <w:rPr>
+          <w:rFonts w:ascii="Cascadia Code" w:hAnsi="Cascadia Code"/>
+        </w:rPr>
+        <w:t>https://raw.githubusercontent.com/skillmappr/database-init/main/relacionamentos/competencia-geral-egressos-para-competencia-derivada.csv</w:t>
+      </w:r>
+      <w:r>
+        <w:rPr>
+          <w:rFonts w:ascii="Cascadia Code" w:hAnsi="Cascadia Code"/>
+        </w:rPr>
+        <w:t xml:space="preserve">' AS </w:t>
+      </w:r>
+      <w:proofErr w:type="spellStart"/>
+      <w:r>
+        <w:rPr>
+          <w:rFonts w:ascii="Cascadia Code" w:hAnsi="Cascadia Code"/>
+        </w:rPr>
+        <w:t>line</w:t>
+      </w:r>
+      <w:proofErr w:type="spellEnd"/>
+    </w:p>
+    <w:p>
+      <w:pPr>
+        <w:rPr>
+          <w:rFonts w:ascii="Cascadia Code" w:hAnsi="Cascadia Code"/>
+        </w:rPr>
+      </w:pPr>
+      <w:r>
+        <w:rPr>
+          <w:rFonts w:ascii="Cascadia Code" w:hAnsi="Cascadia Code"/>
+        </w:rPr>
+        <w:t>FIELDTERMINATOR ';'</w:t>
+      </w:r>
+    </w:p>
+    <w:p>
+      <w:pPr>
+        <w:rPr>
+          <w:rFonts w:ascii="Cascadia Code" w:hAnsi="Cascadia Code"/>
+        </w:rPr>
+      </w:pPr>
+      <w:r>
+        <w:rPr>
+          <w:rFonts w:ascii="Cascadia Code" w:hAnsi="Cascadia Code"/>
+        </w:rPr>
+        <w:t>MERGE (</w:t>
+      </w:r>
+      <w:proofErr w:type="spellStart"/>
+      <w:r>
+        <w:rPr>
+          <w:rFonts w:ascii="Cascadia Code" w:hAnsi="Cascadia Code"/>
+        </w:rPr>
+        <w:t>compGeralEgresso</w:t>
+      </w:r>
+      <w:r>
+        <w:rPr>
+          <w:rFonts w:ascii="Cascadia Code" w:hAnsi="Cascadia Code"/>
+        </w:rPr>
+        <w:t>:</w:t>
+      </w:r>
+      <w:r>
+        <w:rPr>
+          <w:rFonts w:ascii="Cascadia Code" w:hAnsi="Cascadia Code"/>
+        </w:rPr>
+        <w:t>Competencia</w:t>
+      </w:r>
+      <w:r>
+        <w:rPr>
+          <w:rFonts w:ascii="Cascadia Code" w:hAnsi="Cascadia Code"/>
+        </w:rPr>
+        <w:t>GeralEgresso</w:t>
+      </w:r>
+      <w:proofErr w:type="spellEnd"/>
+      <w:r>
+        <w:rPr>
+          <w:rFonts w:ascii="Cascadia Code" w:hAnsi="Cascadia Code"/>
+        </w:rPr>
+        <w:t xml:space="preserve"> {id: </w:t>
+      </w:r>
+      <w:proofErr w:type="spellStart"/>
+      <w:proofErr w:type="gramStart"/>
+      <w:r>
+        <w:rPr>
+          <w:rFonts w:ascii="Cascadia Code" w:hAnsi="Cascadia Code"/>
+        </w:rPr>
+        <w:t>line.id</w:t>
+      </w:r>
+      <w:r>
+        <w:rPr>
+          <w:rFonts w:ascii="Cascadia Code" w:hAnsi="Cascadia Code"/>
+        </w:rPr>
+        <w:t>Competencia</w:t>
+      </w:r>
+      <w:r>
+        <w:rPr>
+          <w:rFonts w:ascii="Cascadia Code" w:hAnsi="Cascadia Code"/>
+        </w:rPr>
+        <w:t>GeralEgresso</w:t>
+      </w:r>
+      <w:proofErr w:type="spellEnd"/>
+      <w:proofErr w:type="gramEnd"/>
+      <w:r>
+        <w:rPr>
+          <w:rFonts w:ascii="Cascadia Code" w:hAnsi="Cascadia Code"/>
+        </w:rPr>
+        <w:t>})</w:t>
+      </w:r>
+    </w:p>
+    <w:p>
+      <w:pPr>
+        <w:rPr>
+          <w:rFonts w:ascii="Cascadia Code" w:hAnsi="Cascadia Code"/>
+        </w:rPr>
+      </w:pPr>
+      <w:r>
+        <w:rPr>
+          <w:rFonts w:ascii="Cascadia Code" w:hAnsi="Cascadia Code"/>
+        </w:rPr>
+        <w:t>MERGE (</w:t>
+      </w:r>
+      <w:proofErr w:type="spellStart"/>
+      <w:r>
+        <w:rPr>
+          <w:rFonts w:ascii="Cascadia Code" w:hAnsi="Cascadia Code"/>
+        </w:rPr>
+        <w:t>compDerivada</w:t>
+      </w:r>
+      <w:r>
+        <w:rPr>
+          <w:rFonts w:ascii="Cascadia Code" w:hAnsi="Cascadia Code"/>
+        </w:rPr>
+        <w:t>:</w:t>
+      </w:r>
+      <w:r>
+        <w:rPr>
+          <w:rFonts w:ascii="Cascadia Code" w:hAnsi="Cascadia Code"/>
+        </w:rPr>
+        <w:t>CompetenciaDerivada</w:t>
+      </w:r>
+      <w:proofErr w:type="spellEnd"/>
+      <w:r>
+        <w:rPr>
+          <w:rFonts w:ascii="Cascadia Code" w:hAnsi="Cascadia Code"/>
+        </w:rPr>
+        <w:t xml:space="preserve"> {id: </w:t>
+      </w:r>
+      <w:proofErr w:type="spellStart"/>
+      <w:proofErr w:type="gramStart"/>
+      <w:r>
+        <w:rPr>
+          <w:rFonts w:ascii="Cascadia Code" w:hAnsi="Cascadia Code"/>
+        </w:rPr>
+        <w:t>line.id</w:t>
+      </w:r>
+      <w:r>
+        <w:rPr>
+          <w:rFonts w:ascii="Cascadia Code" w:hAnsi="Cascadia Code"/>
+        </w:rPr>
+        <w:t>CompetenciaDerivada</w:t>
+      </w:r>
+      <w:proofErr w:type="spellEnd"/>
+      <w:proofErr w:type="gramEnd"/>
+      <w:r>
+        <w:rPr>
+          <w:rFonts w:ascii="Cascadia Code" w:hAnsi="Cascadia Code"/>
+        </w:rPr>
+        <w:t>})</w:t>
+      </w:r>
+    </w:p>
+    <w:p>
+      <w:pPr>
+        <w:rPr>
+          <w:rFonts w:ascii="Cascadia Code" w:hAnsi="Cascadia Code"/>
+        </w:rPr>
+      </w:pPr>
+      <w:r>
+        <w:rPr>
+          <w:rFonts w:ascii="Cascadia Code" w:hAnsi="Cascadia Code"/>
+        </w:rPr>
+        <w:t>MERGE (</w:t>
+      </w:r>
+      <w:proofErr w:type="spellStart"/>
+      <w:r>
+        <w:rPr>
+          <w:rFonts w:ascii="Cascadia Code" w:hAnsi="Cascadia Code"/>
+        </w:rPr>
+        <w:t>compDerivada</w:t>
+      </w:r>
+      <w:proofErr w:type="spellEnd"/>
+      <w:r>
+        <w:rPr>
+          <w:rFonts w:ascii="Cascadia Code" w:hAnsi="Cascadia Code"/>
+        </w:rPr>
+        <w:t>)-[:</w:t>
+      </w:r>
+      <w:r>
+        <w:rPr>
+          <w:rFonts w:ascii="Cascadia Code" w:hAnsi="Cascadia Code"/>
+        </w:rPr>
+        <w:t>CONTRIBUI_</w:t>
+      </w:r>
+      <w:proofErr w:type="gramStart"/>
+      <w:r>
+        <w:rPr>
+          <w:rFonts w:ascii="Cascadia Code" w:hAnsi="Cascadia Code"/>
+        </w:rPr>
+        <w:t>PARA</w:t>
+      </w:r>
+      <w:r>
+        <w:rPr>
+          <w:rFonts w:ascii="Cascadia Code" w:hAnsi="Cascadia Code"/>
+        </w:rPr>
+        <w:t>]-</w:t>
+      </w:r>
+      <w:proofErr w:type="gramEnd"/>
+      <w:r>
+        <w:rPr>
+          <w:rFonts w:ascii="Cascadia Code" w:hAnsi="Cascadia Code"/>
+        </w:rPr>
+        <w:t>&gt;(</w:t>
+      </w:r>
+      <w:proofErr w:type="spellStart"/>
+      <w:r>
+        <w:rPr>
+          <w:rFonts w:ascii="Cascadia Code" w:hAnsi="Cascadia Code"/>
+        </w:rPr>
+        <w:t>compGeralEgresso</w:t>
+      </w:r>
+      <w:proofErr w:type="spellEnd"/>
+      <w:r>
+        <w:rPr>
+          <w:rFonts w:ascii="Cascadia Code" w:hAnsi="Cascadia Code"/>
+        </w:rPr>
+        <w:t>)</w:t>
+      </w:r>
+    </w:p>
+    <w:p>
+      <w:pPr>
+        <w:rPr>
+          <w:rFonts w:ascii="Cascadia Code" w:hAnsi="Cascadia Code"/>
+        </w:rPr>
+      </w:pPr>
+    </w:p>
+    <w:p>
+      <w:pPr>
+        <w:rPr>
+          <w:rFonts w:ascii="Cascadia Code" w:hAnsi="Cascadia Code"/>
+        </w:rPr>
+      </w:pPr>
+    </w:p>
+    <w:p>
+      <w:pPr>
+        <w:rPr>
+          <w:rFonts w:ascii="Cascadia Code" w:hAnsi="Cascadia Code"/>
+        </w:rPr>
+      </w:pPr>
+    </w:p>
+    <w:p>
+      <w:pPr>
+        <w:rPr>
+          <w:rFonts w:ascii="Cascadia Code" w:hAnsi="Cascadia Code"/>
+        </w:rPr>
+      </w:pPr>
+    </w:p>
+    <w:p>
+      <w:pPr>
+        <w:jc w:val="center"/>
         <w:rPr>
           <w:rFonts w:ascii="Cascadia Code" w:hAnsi="Cascadia Code"/>
           <w:b/>
@@ -2589,301 +2925,8 @@
           <w:sz w:val="28"/>
           <w:szCs w:val="28"/>
         </w:rPr>
-        <w:t>S GERIAS ESPERADOS DOS EGRESSOS E COMPETÊNCIAS DERIVADAS</w:t>
-      </w:r>
-    </w:p>
-    <w:p>
-      <w:pPr>
-        <w:rPr>
-          <w:rFonts w:ascii="Cascadia Code" w:hAnsi="Cascadia Code"/>
-        </w:rPr>
-      </w:pPr>
-    </w:p>
-    <w:p>
-      <w:pPr>
-        <w:rPr>
-          <w:rFonts w:ascii="Cascadia Code" w:hAnsi="Cascadia Code"/>
-        </w:rPr>
-      </w:pPr>
-      <w:r>
-        <w:rPr>
-          <w:rFonts w:ascii="Cascadia Code" w:hAnsi="Cascadia Code"/>
-        </w:rPr>
-        <w:t xml:space="preserve">LOAD CSV WITH HEADERS FROM </w:t>
-      </w:r>
-      <w:r>
-        <w:rPr>
-          <w:rFonts w:ascii="Cascadia Code" w:hAnsi="Cascadia Code"/>
-        </w:rPr>
-        <w:t>'</w:t>
-      </w:r>
-      <w:r>
-        <w:rPr>
-          <w:rFonts w:ascii="Cascadia Code" w:hAnsi="Cascadia Code"/>
-        </w:rPr>
-        <w:t>https://raw.githubusercontent.com/gguimaraes0/Utility-POC/main/competencia-geral-egressos-para-competencia-derivada.csv</w:t>
-      </w:r>
-      <w:r>
-        <w:rPr>
-          <w:rFonts w:ascii="Cascadia Code" w:hAnsi="Cascadia Code"/>
-        </w:rPr>
-        <w:t xml:space="preserve">' AS </w:t>
-      </w:r>
-      <w:proofErr w:type="spellStart"/>
-      <w:r>
-        <w:rPr>
-          <w:rFonts w:ascii="Cascadia Code" w:hAnsi="Cascadia Code"/>
-        </w:rPr>
-        <w:t>line</w:t>
-      </w:r>
-      <w:proofErr w:type="spellEnd"/>
-    </w:p>
-    <w:p>
-      <w:pPr>
-        <w:rPr>
-          <w:rFonts w:ascii="Cascadia Code" w:hAnsi="Cascadia Code"/>
-        </w:rPr>
-      </w:pPr>
-      <w:r>
-        <w:rPr>
-          <w:rFonts w:ascii="Cascadia Code" w:hAnsi="Cascadia Code"/>
-        </w:rPr>
-        <w:lastRenderedPageBreak/>
-        <w:t>FIELDTERMINATOR ';'</w:t>
-      </w:r>
-    </w:p>
-    <w:p>
-      <w:pPr>
-        <w:rPr>
-          <w:rFonts w:ascii="Cascadia Code" w:hAnsi="Cascadia Code"/>
-        </w:rPr>
-      </w:pPr>
-      <w:r>
-        <w:rPr>
-          <w:rFonts w:ascii="Cascadia Code" w:hAnsi="Cascadia Code"/>
-        </w:rPr>
-        <w:t>MERGE (</w:t>
-      </w:r>
-      <w:proofErr w:type="spellStart"/>
-      <w:r>
-        <w:rPr>
-          <w:rFonts w:ascii="Cascadia Code" w:hAnsi="Cascadia Code"/>
-        </w:rPr>
-        <w:t>compGeralEgresso</w:t>
-      </w:r>
-      <w:r>
-        <w:rPr>
-          <w:rFonts w:ascii="Cascadia Code" w:hAnsi="Cascadia Code"/>
-        </w:rPr>
-        <w:t>:</w:t>
-      </w:r>
-      <w:r>
-        <w:rPr>
-          <w:rFonts w:ascii="Cascadia Code" w:hAnsi="Cascadia Code"/>
-        </w:rPr>
-        <w:t>Competencia</w:t>
-      </w:r>
-      <w:r>
-        <w:rPr>
-          <w:rFonts w:ascii="Cascadia Code" w:hAnsi="Cascadia Code"/>
-        </w:rPr>
-        <w:t>GeralEgresso</w:t>
-      </w:r>
-      <w:proofErr w:type="spellEnd"/>
-      <w:r>
-        <w:rPr>
-          <w:rFonts w:ascii="Cascadia Code" w:hAnsi="Cascadia Code"/>
-        </w:rPr>
-        <w:t xml:space="preserve"> {id: </w:t>
-      </w:r>
-      <w:proofErr w:type="spellStart"/>
-      <w:proofErr w:type="gramStart"/>
-      <w:r>
-        <w:rPr>
-          <w:rFonts w:ascii="Cascadia Code" w:hAnsi="Cascadia Code"/>
-        </w:rPr>
-        <w:t>line.id</w:t>
-      </w:r>
-      <w:r>
-        <w:rPr>
-          <w:rFonts w:ascii="Cascadia Code" w:hAnsi="Cascadia Code"/>
-        </w:rPr>
-        <w:t>Competencia</w:t>
-      </w:r>
-      <w:r>
-        <w:rPr>
-          <w:rFonts w:ascii="Cascadia Code" w:hAnsi="Cascadia Code"/>
-        </w:rPr>
-        <w:t>GeralEgresso</w:t>
-      </w:r>
-      <w:proofErr w:type="spellEnd"/>
-      <w:proofErr w:type="gramEnd"/>
-      <w:r>
-        <w:rPr>
-          <w:rFonts w:ascii="Cascadia Code" w:hAnsi="Cascadia Code"/>
-        </w:rPr>
-        <w:t>})</w:t>
-      </w:r>
-    </w:p>
-    <w:p>
-      <w:pPr>
-        <w:rPr>
-          <w:rFonts w:ascii="Cascadia Code" w:hAnsi="Cascadia Code"/>
-        </w:rPr>
-      </w:pPr>
-      <w:r>
-        <w:rPr>
-          <w:rFonts w:ascii="Cascadia Code" w:hAnsi="Cascadia Code"/>
-        </w:rPr>
-        <w:t>MERGE (</w:t>
-      </w:r>
-      <w:proofErr w:type="spellStart"/>
-      <w:r>
-        <w:rPr>
-          <w:rFonts w:ascii="Cascadia Code" w:hAnsi="Cascadia Code"/>
-        </w:rPr>
-        <w:t>compDerivada</w:t>
-      </w:r>
-      <w:r>
-        <w:rPr>
-          <w:rFonts w:ascii="Cascadia Code" w:hAnsi="Cascadia Code"/>
-        </w:rPr>
-        <w:t>:</w:t>
-      </w:r>
-      <w:r>
-        <w:rPr>
-          <w:rFonts w:ascii="Cascadia Code" w:hAnsi="Cascadia Code"/>
-        </w:rPr>
-        <w:t>CompetenciaDerivada</w:t>
-      </w:r>
-      <w:proofErr w:type="spellEnd"/>
-      <w:r>
-        <w:rPr>
-          <w:rFonts w:ascii="Cascadia Code" w:hAnsi="Cascadia Code"/>
-        </w:rPr>
-        <w:t xml:space="preserve"> {id: </w:t>
-      </w:r>
-      <w:proofErr w:type="spellStart"/>
-      <w:proofErr w:type="gramStart"/>
-      <w:r>
-        <w:rPr>
-          <w:rFonts w:ascii="Cascadia Code" w:hAnsi="Cascadia Code"/>
-        </w:rPr>
-        <w:t>line.id</w:t>
-      </w:r>
-      <w:r>
-        <w:rPr>
-          <w:rFonts w:ascii="Cascadia Code" w:hAnsi="Cascadia Code"/>
-        </w:rPr>
-        <w:t>CompetenciaDerivada</w:t>
-      </w:r>
-      <w:proofErr w:type="spellEnd"/>
-      <w:proofErr w:type="gramEnd"/>
-      <w:r>
-        <w:rPr>
-          <w:rFonts w:ascii="Cascadia Code" w:hAnsi="Cascadia Code"/>
-        </w:rPr>
-        <w:t>})</w:t>
-      </w:r>
-    </w:p>
-    <w:p>
-      <w:pPr>
-        <w:rPr>
-          <w:rFonts w:ascii="Cascadia Code" w:hAnsi="Cascadia Code"/>
-        </w:rPr>
-      </w:pPr>
-      <w:r>
-        <w:rPr>
-          <w:rFonts w:ascii="Cascadia Code" w:hAnsi="Cascadia Code"/>
-        </w:rPr>
-        <w:t>MERGE (</w:t>
-      </w:r>
-      <w:proofErr w:type="spellStart"/>
-      <w:r>
-        <w:rPr>
-          <w:rFonts w:ascii="Cascadia Code" w:hAnsi="Cascadia Code"/>
-        </w:rPr>
-        <w:t>compDerivada</w:t>
-      </w:r>
-      <w:proofErr w:type="spellEnd"/>
-      <w:r>
-        <w:rPr>
-          <w:rFonts w:ascii="Cascadia Code" w:hAnsi="Cascadia Code"/>
-        </w:rPr>
-        <w:t>)-[:</w:t>
-      </w:r>
-      <w:r>
-        <w:rPr>
-          <w:rFonts w:ascii="Cascadia Code" w:hAnsi="Cascadia Code"/>
-        </w:rPr>
-        <w:t>CONTRIBUI_</w:t>
-      </w:r>
-      <w:proofErr w:type="gramStart"/>
-      <w:r>
-        <w:rPr>
-          <w:rFonts w:ascii="Cascadia Code" w:hAnsi="Cascadia Code"/>
-        </w:rPr>
-        <w:t>PARA</w:t>
-      </w:r>
-      <w:r>
-        <w:rPr>
-          <w:rFonts w:ascii="Cascadia Code" w:hAnsi="Cascadia Code"/>
-        </w:rPr>
-        <w:t>]-</w:t>
-      </w:r>
-      <w:proofErr w:type="gramEnd"/>
-      <w:r>
-        <w:rPr>
-          <w:rFonts w:ascii="Cascadia Code" w:hAnsi="Cascadia Code"/>
-        </w:rPr>
-        <w:t>&gt;(</w:t>
-      </w:r>
-      <w:proofErr w:type="spellStart"/>
-      <w:r>
-        <w:rPr>
-          <w:rFonts w:ascii="Cascadia Code" w:hAnsi="Cascadia Code"/>
-        </w:rPr>
-        <w:t>compGeralEgresso</w:t>
-      </w:r>
-      <w:proofErr w:type="spellEnd"/>
-      <w:r>
-        <w:rPr>
-          <w:rFonts w:ascii="Cascadia Code" w:hAnsi="Cascadia Code"/>
-        </w:rPr>
-        <w:t>)</w:t>
-      </w:r>
-    </w:p>
-    <w:p>
-      <w:pPr>
-        <w:rPr>
-          <w:rFonts w:ascii="Cascadia Code" w:hAnsi="Cascadia Code"/>
-        </w:rPr>
-      </w:pPr>
-    </w:p>
-    <w:p>
-      <w:pPr>
-        <w:rPr>
-          <w:rFonts w:ascii="Cascadia Code" w:hAnsi="Cascadia Code"/>
-        </w:rPr>
-      </w:pPr>
-    </w:p>
-    <w:p>
-      <w:pPr>
-        <w:rPr>
-          <w:rFonts w:ascii="Cascadia Code" w:hAnsi="Cascadia Code"/>
-        </w:rPr>
-      </w:pPr>
-    </w:p>
-    <w:p>
-      <w:pPr>
-        <w:rPr>
-          <w:rFonts w:ascii="Cascadia Code" w:hAnsi="Cascadia Code"/>
-        </w:rPr>
-      </w:pPr>
-    </w:p>
-    <w:p>
-      <w:pPr>
-        <w:jc w:val="center"/>
+      </w:pPr>
+      <w:r>
         <w:rPr>
           <w:rFonts w:ascii="Cascadia Code" w:hAnsi="Cascadia Code"/>
           <w:b/>
@@ -2891,7 +2934,8 @@
           <w:sz w:val="28"/>
           <w:szCs w:val="28"/>
         </w:rPr>
-      </w:pPr>
+        <w:t>CRIANDO RELACIONAMENTO ENTRE</w:t>
+      </w:r>
       <w:r>
         <w:rPr>
           <w:rFonts w:ascii="Cascadia Code" w:hAnsi="Cascadia Code"/>
@@ -2900,16 +2944,6 @@
           <w:sz w:val="28"/>
           <w:szCs w:val="28"/>
         </w:rPr>
-        <w:t>CRIANDO RELACIONAMENTO ENTRE</w:t>
-      </w:r>
-      <w:r>
-        <w:rPr>
-          <w:rFonts w:ascii="Cascadia Code" w:hAnsi="Cascadia Code"/>
-          <w:b/>
-          <w:bCs/>
-          <w:sz w:val="28"/>
-          <w:szCs w:val="28"/>
-        </w:rPr>
         <w:t xml:space="preserve"> COMPETÊNCIAS ESPECÍFICAS ESPERADOS DOS EGRESSOS E COMPETÊNCIAS DERIVADAS</w:t>
       </w:r>
     </w:p>
@@ -2942,7 +2976,7 @@
         <w:rPr>
           <w:rFonts w:ascii="Cascadia Code" w:hAnsi="Cascadia Code"/>
         </w:rPr>
-        <w:t>https://raw.githubusercontent.com/gguimaraes0/Utility-POC/main/competencia-especifica-egressos-para-competencia-derivada.csv</w:t>
+        <w:t>https://raw.githubusercontent.com/skillmappr/database-init/main/relacionamentos/competencia-especifica-egressos-para-competencia-derivada.csv</w:t>
       </w:r>
       <w:r>
         <w:rPr>

</xml_diff>